<commit_message>
changements crédits & charte dans CDC
</commit_message>
<xml_diff>
--- a/documents/EnigmaCahierDesCharges.docx
+++ b/documents/EnigmaCahierDesCharges.docx
@@ -197,7 +197,7 @@
                                     </pic:cNvPicPr>
                                   </pic:nvPicPr>
                                   <pic:blipFill rotWithShape="1">
-                                    <a:blip r:embed="rId9">
+                                    <a:blip r:embed="rId8">
                                       <a:extLst>
                                         <a:ext uri="{28A0092B-C50C-407E-A947-70E740481C1C}">
                                           <a14:useLocalDpi xmlns:a14="http://schemas.microsoft.com/office/drawing/2010/main" val="0"/>
@@ -335,13 +335,6 @@
           <w:sz w:val="44"/>
         </w:rPr>
       </w:pPr>
-    </w:p>
-    <w:p>
-      <w:pPr>
-        <w:rPr>
-          <w:sz w:val="44"/>
-        </w:rPr>
-      </w:pPr>
       <w:r>
         <w:rPr>
           <w:sz w:val="44"/>
@@ -905,7 +898,7 @@
           <w:sz w:val="28"/>
           <w:u w:val="single"/>
         </w:rPr>
-        <w:t>Planning</w:t>
+        <w:t>Charte Graphique</w:t>
       </w:r>
       <w:r>
         <w:rPr>
@@ -919,14 +912,7 @@
           <w:sz w:val="28"/>
           <w:u w:val="single"/>
         </w:rPr>
-        <w:t xml:space="preserve">  </w:t>
-      </w:r>
-      <w:r>
-        <w:rPr>
-          <w:sz w:val="28"/>
-          <w:u w:val="single"/>
-        </w:rPr>
-        <w:t>8</w:t>
+        <w:t xml:space="preserve">  8</w:t>
       </w:r>
     </w:p>
     <w:p>
@@ -944,7 +930,67 @@
           <w:sz w:val="28"/>
           <w:u w:val="single"/>
         </w:rPr>
-        <w:t xml:space="preserve">5. </w:t>
+        <w:t>5</w:t>
+      </w:r>
+      <w:r>
+        <w:rPr>
+          <w:sz w:val="28"/>
+          <w:u w:val="single"/>
+        </w:rPr>
+        <w:t xml:space="preserve">. </w:t>
+      </w:r>
+      <w:r>
+        <w:rPr>
+          <w:sz w:val="28"/>
+          <w:u w:val="single"/>
+        </w:rPr>
+        <w:t>Planning</w:t>
+      </w:r>
+      <w:r>
+        <w:rPr>
+          <w:sz w:val="28"/>
+          <w:u w:val="single"/>
+        </w:rPr>
+        <w:tab/>
+      </w:r>
+      <w:r>
+        <w:rPr>
+          <w:sz w:val="28"/>
+          <w:u w:val="single"/>
+        </w:rPr>
+        <w:t xml:space="preserve">  </w:t>
+      </w:r>
+      <w:r>
+        <w:rPr>
+          <w:sz w:val="28"/>
+          <w:u w:val="single"/>
+        </w:rPr>
+        <w:t>8</w:t>
+      </w:r>
+    </w:p>
+    <w:p>
+      <w:pPr>
+        <w:tabs>
+          <w:tab w:val="left" w:pos="8789"/>
+        </w:tabs>
+        <w:rPr>
+          <w:sz w:val="28"/>
+          <w:u w:val="single"/>
+        </w:rPr>
+      </w:pPr>
+      <w:r>
+        <w:rPr>
+          <w:sz w:val="28"/>
+          <w:u w:val="single"/>
+        </w:rPr>
+        <w:t>6</w:t>
+      </w:r>
+      <w:r>
+        <w:rPr>
+          <w:sz w:val="28"/>
+          <w:u w:val="single"/>
+        </w:rPr>
+        <w:t xml:space="preserve">. </w:t>
       </w:r>
       <w:r>
         <w:rPr>
@@ -1117,7 +1163,14 @@
           <w:sz w:val="28"/>
           <w:u w:val="single"/>
         </w:rPr>
-        <w:t>6. Remerciements et crédits</w:t>
+        <w:t>7</w:t>
+      </w:r>
+      <w:r>
+        <w:rPr>
+          <w:sz w:val="28"/>
+          <w:u w:val="single"/>
+        </w:rPr>
+        <w:t>. Remerciements et crédits</w:t>
       </w:r>
       <w:r>
         <w:rPr>
@@ -1302,7 +1355,7 @@
         </w:rPr>
         <w:t xml:space="preserve">’enseignant </w:t>
       </w:r>
-      <w:hyperlink r:id="rId10" w:history="1">
+      <w:hyperlink r:id="rId9" w:history="1">
         <w:r>
           <w:rPr>
             <w:rStyle w:val="Lienhypertexte"/>
@@ -1497,7 +1550,7 @@
                     </pic:cNvPicPr>
                   </pic:nvPicPr>
                   <pic:blipFill>
-                    <a:blip r:embed="rId11" cstate="print">
+                    <a:blip r:embed="rId10" cstate="print">
                       <a:extLst>
                         <a:ext uri="{28A0092B-C50C-407E-A947-70E740481C1C}">
                           <a14:useLocalDpi xmlns:a14="http://schemas.microsoft.com/office/drawing/2010/main" val="0"/>
@@ -2704,7 +2757,7 @@
                     </pic:cNvPicPr>
                   </pic:nvPicPr>
                   <pic:blipFill rotWithShape="1">
-                    <a:blip r:embed="rId9" cstate="print">
+                    <a:blip r:embed="rId8" cstate="print">
                       <a:extLst>
                         <a:ext uri="{28A0092B-C50C-407E-A947-70E740481C1C}">
                           <a14:useLocalDpi xmlns:a14="http://schemas.microsoft.com/office/drawing/2010/main" val="0"/>
@@ -2928,7 +2981,7 @@
                     </pic:cNvPicPr>
                   </pic:nvPicPr>
                   <pic:blipFill rotWithShape="1">
-                    <a:blip r:embed="rId12">
+                    <a:blip r:embed="rId11">
                       <a:extLst>
                         <a:ext uri="{28A0092B-C50C-407E-A947-70E740481C1C}">
                           <a14:useLocalDpi xmlns:a14="http://schemas.microsoft.com/office/drawing/2010/main" val="0"/>
@@ -3150,7 +3203,7 @@
                     </pic:cNvPicPr>
                   </pic:nvPicPr>
                   <pic:blipFill>
-                    <a:blip r:embed="rId13">
+                    <a:blip r:embed="rId12">
                       <a:extLst>
                         <a:ext uri="{28A0092B-C50C-407E-A947-70E740481C1C}">
                           <a14:useLocalDpi xmlns:a14="http://schemas.microsoft.com/office/drawing/2010/main" val="0"/>
@@ -3389,7 +3442,7 @@
         </w:rPr>
         <w:t xml:space="preserve"> : </w:t>
       </w:r>
-      <w:hyperlink r:id="rId14" w:history="1">
+      <w:hyperlink r:id="rId13" w:history="1">
         <w:r>
           <w:rPr>
             <w:rStyle w:val="Lienhypertexte"/>
@@ -3695,7 +3748,7 @@
         </w:rPr>
         <w:t xml:space="preserve"> </w:t>
       </w:r>
-      <w:hyperlink r:id="rId15" w:history="1">
+      <w:hyperlink r:id="rId14" w:history="1">
         <w:r>
           <w:rPr>
             <w:rStyle w:val="Lienhypertexte"/>
@@ -3936,6 +3989,75 @@
           <w:sz w:val="24"/>
         </w:rPr>
         <w:t>(d’autres à venir)</w:t>
+      </w:r>
+    </w:p>
+    <w:p/>
+    <w:p>
+      <w:pPr>
+        <w:pStyle w:val="Paragraphedeliste"/>
+        <w:numPr>
+          <w:ilvl w:val="0"/>
+          <w:numId w:val="3"/>
+        </w:numPr>
+        <w:tabs>
+          <w:tab w:val="left" w:pos="9072"/>
+        </w:tabs>
+        <w:rPr>
+          <w:sz w:val="28"/>
+        </w:rPr>
+      </w:pPr>
+      <w:r>
+        <w:rPr>
+          <w:sz w:val="44"/>
+          <w:u w:val="single"/>
+        </w:rPr>
+        <w:t>Charte Graphique</w:t>
+      </w:r>
+      <w:r>
+        <w:rPr>
+          <w:sz w:val="44"/>
+          <w:u w:val="single"/>
+        </w:rPr>
+        <w:t xml:space="preserve"> (en cours de rédaction)</w:t>
+      </w:r>
+      <w:bookmarkStart w:id="0" w:name="_GoBack"/>
+      <w:bookmarkEnd w:id="0"/>
+    </w:p>
+    <w:p>
+      <w:r>
+        <w:t>Police d’écriture ?</w:t>
+      </w:r>
+    </w:p>
+    <w:p>
+      <w:r>
+        <w:t>Choix de l’interface :</w:t>
+      </w:r>
+    </w:p>
+    <w:p>
+      <w:pPr>
+        <w:pStyle w:val="Paragraphedeliste"/>
+        <w:numPr>
+          <w:ilvl w:val="0"/>
+          <w:numId w:val="19"/>
+        </w:numPr>
+      </w:pPr>
+      <w:r>
+        <w:t>Buttons ?</w:t>
+      </w:r>
+      <w:r>
+        <w:t xml:space="preserve"> (survol, clic)</w:t>
+      </w:r>
+    </w:p>
+    <w:p>
+      <w:pPr>
+        <w:pStyle w:val="Paragraphedeliste"/>
+        <w:numPr>
+          <w:ilvl w:val="0"/>
+          <w:numId w:val="19"/>
+        </w:numPr>
+      </w:pPr>
+      <w:r>
+        <w:t>….</w:t>
       </w:r>
     </w:p>
     <w:p/>
@@ -4033,7 +4155,7 @@
                     <pic:cNvPicPr/>
                   </pic:nvPicPr>
                   <pic:blipFill>
-                    <a:blip r:embed="rId16"/>
+                    <a:blip r:embed="rId15"/>
                     <a:stretch>
                       <a:fillRect/>
                     </a:stretch>
@@ -4144,58 +4266,6 @@
     </w:p>
     <w:p>
       <w:pPr>
-        <w:tabs>
-          <w:tab w:val="left" w:pos="9072"/>
-        </w:tabs>
-        <w:rPr>
-          <w:sz w:val="28"/>
-        </w:rPr>
-      </w:pPr>
-    </w:p>
-    <w:p>
-      <w:pPr>
-        <w:tabs>
-          <w:tab w:val="left" w:pos="9072"/>
-        </w:tabs>
-        <w:rPr>
-          <w:sz w:val="28"/>
-        </w:rPr>
-      </w:pPr>
-    </w:p>
-    <w:p>
-      <w:pPr>
-        <w:tabs>
-          <w:tab w:val="left" w:pos="9072"/>
-        </w:tabs>
-        <w:rPr>
-          <w:sz w:val="28"/>
-        </w:rPr>
-      </w:pPr>
-    </w:p>
-    <w:p>
-      <w:pPr>
-        <w:tabs>
-          <w:tab w:val="left" w:pos="9072"/>
-        </w:tabs>
-        <w:rPr>
-          <w:sz w:val="28"/>
-        </w:rPr>
-      </w:pPr>
-      <w:bookmarkStart w:id="0" w:name="_GoBack"/>
-      <w:bookmarkEnd w:id="0"/>
-    </w:p>
-    <w:p>
-      <w:pPr>
-        <w:tabs>
-          <w:tab w:val="left" w:pos="9072"/>
-        </w:tabs>
-        <w:rPr>
-          <w:sz w:val="28"/>
-        </w:rPr>
-      </w:pPr>
-    </w:p>
-    <w:p>
-      <w:pPr>
         <w:pStyle w:val="Paragraphedeliste"/>
         <w:numPr>
           <w:ilvl w:val="0"/>
@@ -4968,7 +5038,13 @@
     </w:p>
     <w:p>
       <w:r>
-        <w:t>Utiliser un tableau excel/site web pour le sprint backlog.</w:t>
+        <w:t xml:space="preserve">Utiliser un tableau </w:t>
+      </w:r>
+      <w:r>
+        <w:t>Excel</w:t>
+      </w:r>
+      <w:r>
+        <w:t>/site web pour le sprint backlog.</w:t>
       </w:r>
     </w:p>
     <w:p>
@@ -4978,7 +5054,19 @@
     </w:p>
     <w:p>
       <w:r>
-        <w:t>La méthode getTexture prends une String plutôt que les coordonnées de la sous-texture.</w:t>
+        <w:t xml:space="preserve">La méthode getTexture </w:t>
+      </w:r>
+      <w:r>
+        <w:t>prend</w:t>
+      </w:r>
+      <w:r>
+        <w:t xml:space="preserve"> </w:t>
+      </w:r>
+      <w:r>
+        <w:t>un enum</w:t>
+      </w:r>
+      <w:r>
+        <w:t xml:space="preserve"> plutôt que les coordonnées de la sous-texture.</w:t>
       </w:r>
     </w:p>
     <w:p>
@@ -5082,7 +5170,7 @@
           <w:sz w:val="28"/>
         </w:rPr>
       </w:pPr>
-      <w:hyperlink r:id="rId17" w:history="1">
+      <w:hyperlink r:id="rId16" w:history="1">
         <w:r>
           <w:rPr>
             <w:rStyle w:val="Lienhypertexte"/>
@@ -5112,7 +5200,7 @@
           <w:sz w:val="28"/>
         </w:rPr>
       </w:pPr>
-      <w:hyperlink r:id="rId18" w:history="1">
+      <w:hyperlink r:id="rId17" w:history="1">
         <w:r>
           <w:rPr>
             <w:rStyle w:val="Lienhypertexte"/>
@@ -5125,7 +5213,13 @@
         <w:rPr>
           <w:sz w:val="28"/>
         </w:rPr>
-        <w:t xml:space="preserve"> (livre) pour ses explications sur la structure et de développement des jeux vidéos</w:t>
+        <w:t xml:space="preserve"> (livre) pour ses explications sur la structure et de développement des jeux </w:t>
+      </w:r>
+      <w:r>
+        <w:rPr>
+          <w:sz w:val="28"/>
+        </w:rPr>
+        <w:t>vidéo</w:t>
       </w:r>
     </w:p>
     <w:p>
@@ -5142,7 +5236,7 @@
           <w:sz w:val="28"/>
         </w:rPr>
       </w:pPr>
-      <w:hyperlink r:id="rId19" w:history="1">
+      <w:hyperlink r:id="rId18" w:history="1">
         <w:r>
           <w:rPr>
             <w:rStyle w:val="Lienhypertexte"/>
@@ -5169,7 +5263,13 @@
         <w:rPr>
           <w:sz w:val="28"/>
         </w:rPr>
-        <w:t xml:space="preserve"> (livre) pour ses explications sur l’utilisation de la libgdx</w:t>
+        <w:t xml:space="preserve"> (livre) pour ses explications sur l’utilisation de la </w:t>
+      </w:r>
+      <w:r>
+        <w:rPr>
+          <w:sz w:val="28"/>
+        </w:rPr>
+        <w:t>LibGdx</w:t>
       </w:r>
       <w:r>
         <w:rPr>
@@ -5198,6 +5298,32 @@
         </w:rPr>
         <w:t>Discord</w:t>
       </w:r>
+      <w:r>
+        <w:rPr>
+          <w:sz w:val="28"/>
+        </w:rPr>
+        <w:t xml:space="preserve"> : </w:t>
+      </w:r>
+      <w:hyperlink r:id="rId19" w:history="1">
+        <w:r>
+          <w:rPr>
+            <w:rStyle w:val="Lienhypertexte"/>
+          </w:rPr>
+          <w:t>https://discord.gg/zktyRaK</w:t>
+        </w:r>
+      </w:hyperlink>
+      <w:r>
+        <w:rPr>
+          <w:sz w:val="28"/>
+        </w:rPr>
+        <w:t xml:space="preserve"> </w:t>
+      </w:r>
+      <w:r>
+        <w:rPr>
+          <w:sz w:val="28"/>
+        </w:rPr>
+        <w:t>application de communication</w:t>
+      </w:r>
     </w:p>
     <w:p>
       <w:pPr>
@@ -5211,25 +5337,42 @@
         </w:tabs>
         <w:rPr>
           <w:sz w:val="28"/>
-          <w:lang w:val="en-US"/>
-        </w:rPr>
-      </w:pPr>
-      <w:r>
-        <w:rPr>
-          <w:sz w:val="28"/>
-          <w:lang w:val="en-US"/>
-        </w:rPr>
-        <w:t xml:space="preserve">LibGdx wiki : </w:t>
-      </w:r>
+        </w:rPr>
+      </w:pPr>
       <w:hyperlink r:id="rId20" w:history="1">
         <w:r>
           <w:rPr>
             <w:rStyle w:val="Lienhypertexte"/>
-            <w:lang w:val="en-US"/>
+            <w:sz w:val="28"/>
           </w:rPr>
-          <w:t>https://github.com/libgdx/libgdx/wiki</w:t>
+          <w:t>LibGd</w:t>
+        </w:r>
+        <w:r>
+          <w:rPr>
+            <w:rStyle w:val="Lienhypertexte"/>
+            <w:sz w:val="28"/>
+          </w:rPr>
+          <w:t>x wiki </w:t>
         </w:r>
       </w:hyperlink>
+      <w:r>
+        <w:rPr>
+          <w:sz w:val="28"/>
+        </w:rPr>
+        <w:t>:</w:t>
+      </w:r>
+      <w:r>
+        <w:rPr>
+          <w:sz w:val="28"/>
+        </w:rPr>
+        <w:t xml:space="preserve"> </w:t>
+      </w:r>
+      <w:r>
+        <w:rPr>
+          <w:sz w:val="28"/>
+        </w:rPr>
+        <w:t>Le wiki official de la libgdx</w:t>
+      </w:r>
     </w:p>
     <w:p>
       <w:pPr>
@@ -5242,32 +5385,79 @@
           <w:tab w:val="left" w:pos="9072"/>
         </w:tabs>
         <w:rPr>
-          <w:sz w:val="28"/>
-        </w:rPr>
-      </w:pPr>
-      <w:r>
-        <w:rPr>
-          <w:sz w:val="28"/>
-        </w:rPr>
-        <w:t>Trello</w:t>
-      </w:r>
-      <w:r>
-        <w:rPr>
-          <w:sz w:val="28"/>
-        </w:rPr>
-        <w:t xml:space="preserve"> : </w:t>
+          <w:sz w:val="32"/>
+          <w:lang w:val="en-US"/>
+        </w:rPr>
+      </w:pPr>
+      <w:r>
+        <w:rPr>
+          <w:sz w:val="28"/>
+          <w:lang w:val="en-US"/>
+        </w:rPr>
+        <w:t xml:space="preserve">GitHub : </w:t>
       </w:r>
       <w:hyperlink r:id="rId21" w:history="1">
         <w:r>
           <w:rPr>
             <w:rStyle w:val="Lienhypertexte"/>
+            <w:sz w:val="24"/>
+            <w:lang w:val="en-US"/>
           </w:rPr>
-          <w:t>https://trello.com/</w:t>
+          <w:t>https://github.com/LoukaDOZ/Enigma</w:t>
         </w:r>
       </w:hyperlink>
       <w:r>
         <w:rPr>
           <w:sz w:val="28"/>
+          <w:lang w:val="en-US"/>
+        </w:rPr>
+        <w:t>,</w:t>
+      </w:r>
+      <w:r>
+        <w:rPr>
+          <w:sz w:val="28"/>
+          <w:lang w:val="en-US"/>
+        </w:rPr>
+        <w:t xml:space="preserve"> plateforme GIT</w:t>
+      </w:r>
+    </w:p>
+    <w:p>
+      <w:pPr>
+        <w:pStyle w:val="Paragraphedeliste"/>
+        <w:numPr>
+          <w:ilvl w:val="0"/>
+          <w:numId w:val="14"/>
+        </w:numPr>
+        <w:tabs>
+          <w:tab w:val="left" w:pos="9072"/>
+        </w:tabs>
+        <w:rPr>
+          <w:sz w:val="28"/>
+        </w:rPr>
+      </w:pPr>
+      <w:r>
+        <w:rPr>
+          <w:sz w:val="28"/>
+        </w:rPr>
+        <w:t>Trello</w:t>
+      </w:r>
+      <w:r>
+        <w:rPr>
+          <w:sz w:val="28"/>
+        </w:rPr>
+        <w:t xml:space="preserve"> : </w:t>
+      </w:r>
+      <w:hyperlink r:id="rId22" w:history="1">
+        <w:r>
+          <w:rPr>
+            <w:rStyle w:val="Lienhypertexte"/>
+          </w:rPr>
+          <w:t>https://trello.com/b/pTGVfrp6/enigma</w:t>
+        </w:r>
+      </w:hyperlink>
+      <w:r>
+        <w:rPr>
+          <w:sz w:val="28"/>
         </w:rPr>
         <w:t xml:space="preserve">, </w:t>
       </w:r>
@@ -5296,10 +5486,142 @@
         <w:t>board</w:t>
       </w:r>
     </w:p>
+    <w:p>
+      <w:pPr>
+        <w:pStyle w:val="Paragraphedeliste"/>
+        <w:numPr>
+          <w:ilvl w:val="0"/>
+          <w:numId w:val="14"/>
+        </w:numPr>
+        <w:tabs>
+          <w:tab w:val="left" w:pos="9072"/>
+        </w:tabs>
+        <w:rPr>
+          <w:sz w:val="28"/>
+        </w:rPr>
+      </w:pPr>
+      <w:hyperlink r:id="rId23" w:history="1">
+        <w:r>
+          <w:rPr>
+            <w:rStyle w:val="Lienhypertexte"/>
+            <w:sz w:val="28"/>
+          </w:rPr>
+          <w:t>Tiled</w:t>
+        </w:r>
+      </w:hyperlink>
+      <w:r>
+        <w:rPr>
+          <w:sz w:val="28"/>
+        </w:rPr>
+        <w:t> :</w:t>
+      </w:r>
+      <w:r>
+        <w:rPr>
+          <w:sz w:val="28"/>
+        </w:rPr>
+        <w:t xml:space="preserve"> créer les maps</w:t>
+      </w:r>
+    </w:p>
+    <w:p>
+      <w:pPr>
+        <w:pStyle w:val="Paragraphedeliste"/>
+        <w:numPr>
+          <w:ilvl w:val="0"/>
+          <w:numId w:val="14"/>
+        </w:numPr>
+        <w:tabs>
+          <w:tab w:val="left" w:pos="9072"/>
+        </w:tabs>
+        <w:rPr>
+          <w:sz w:val="28"/>
+        </w:rPr>
+      </w:pPr>
+      <w:hyperlink r:id="rId24" w:history="1">
+        <w:r>
+          <w:rPr>
+            <w:rStyle w:val="Lienhypertexte"/>
+            <w:sz w:val="28"/>
+          </w:rPr>
+          <w:t>Texture Packer </w:t>
+        </w:r>
+      </w:hyperlink>
+      <w:r>
+        <w:rPr>
+          <w:sz w:val="28"/>
+        </w:rPr>
+        <w:t>:</w:t>
+      </w:r>
+      <w:r>
+        <w:rPr>
+          <w:sz w:val="28"/>
+        </w:rPr>
+        <w:t xml:space="preserve"> </w:t>
+      </w:r>
+      <w:r>
+        <w:rPr>
+          <w:sz w:val="28"/>
+        </w:rPr>
+        <w:t>Plusieurs sous-textures dans un m</w:t>
+      </w:r>
+      <w:r>
+        <w:rPr>
+          <w:sz w:val="28"/>
+        </w:rPr>
+        <w:t>ême fichier</w:t>
+      </w:r>
+    </w:p>
+    <w:p>
+      <w:pPr>
+        <w:pStyle w:val="Paragraphedeliste"/>
+        <w:numPr>
+          <w:ilvl w:val="0"/>
+          <w:numId w:val="14"/>
+        </w:numPr>
+        <w:tabs>
+          <w:tab w:val="left" w:pos="9072"/>
+        </w:tabs>
+        <w:rPr>
+          <w:sz w:val="28"/>
+        </w:rPr>
+      </w:pPr>
+      <w:hyperlink r:id="rId25" w:history="1">
+        <w:r>
+          <w:rPr>
+            <w:rStyle w:val="Lienhypertexte"/>
+            <w:sz w:val="28"/>
+          </w:rPr>
+          <w:t>Ezgif</w:t>
+        </w:r>
+      </w:hyperlink>
+      <w:r>
+        <w:rPr>
+          <w:sz w:val="28"/>
+        </w:rPr>
+        <w:t xml:space="preserve"> : </w:t>
+      </w:r>
+      <w:r>
+        <w:rPr>
+          <w:sz w:val="28"/>
+        </w:rPr>
+        <w:t>Séparer un</w:t>
+      </w:r>
+      <w:r>
+        <w:rPr>
+          <w:sz w:val="28"/>
+        </w:rPr>
+        <w:t>e</w:t>
+      </w:r>
+      <w:r>
+        <w:rPr>
+          <w:sz w:val="28"/>
+        </w:rPr>
+        <w:t xml:space="preserve"> texture</w:t>
+      </w:r>
+    </w:p>
     <w:sectPr>
-      <w:headerReference w:type="default" r:id="rId22"/>
-      <w:footerReference w:type="default" r:id="rId23"/>
-      <w:footerReference w:type="first" r:id="rId24"/>
+      <w:headerReference w:type="default" r:id="rId26"/>
+      <w:footerReference w:type="default" r:id="rId27"/>
+      <w:footerReference w:type="first" r:id="rId28"/>
       <w:pgSz w:w="11906" w:h="16838"/>
       <w:pgMar w:top="1417" w:right="1417" w:bottom="1417" w:left="1417" w:header="708" w:footer="708" w:gutter="0"/>
       <w:cols w:space="708"/>
@@ -5365,7 +5687,7 @@
           <w:rPr>
             <w:noProof/>
           </w:rPr>
-          <w:t>11</w:t>
+          <w:t>9</w:t>
         </w:r>
         <w:r>
           <w:fldChar w:fldCharType="end"/>
@@ -6639,6 +6961,119 @@
     </w:lvl>
   </w:abstractNum>
   <w:abstractNum w:abstractNumId="11" w15:restartNumberingAfterBreak="0">
+    <w:nsid w:val="45922CDA"/>
+    <w:multiLevelType w:val="hybridMultilevel"/>
+    <w:tmpl w:val="E5243EEC"/>
+    <w:lvl w:ilvl="0" w:tplc="040C0001">
+      <w:start w:val="1"/>
+      <w:numFmt w:val="bullet"/>
+      <w:lvlText w:val=""/>
+      <w:lvlJc w:val="left"/>
+      <w:pPr>
+        <w:ind w:left="720" w:hanging="360"/>
+      </w:pPr>
+      <w:rPr>
+        <w:rFonts w:ascii="Symbol" w:hAnsi="Symbol" w:hint="default"/>
+      </w:rPr>
+    </w:lvl>
+    <w:lvl w:ilvl="1" w:tplc="040C0003" w:tentative="1">
+      <w:start w:val="1"/>
+      <w:numFmt w:val="bullet"/>
+      <w:lvlText w:val="o"/>
+      <w:lvlJc w:val="left"/>
+      <w:pPr>
+        <w:ind w:left="1440" w:hanging="360"/>
+      </w:pPr>
+      <w:rPr>
+        <w:rFonts w:ascii="Courier New" w:hAnsi="Courier New" w:cs="Courier New" w:hint="default"/>
+      </w:rPr>
+    </w:lvl>
+    <w:lvl w:ilvl="2" w:tplc="040C0005" w:tentative="1">
+      <w:start w:val="1"/>
+      <w:numFmt w:val="bullet"/>
+      <w:lvlText w:val=""/>
+      <w:lvlJc w:val="left"/>
+      <w:pPr>
+        <w:ind w:left="2160" w:hanging="360"/>
+      </w:pPr>
+      <w:rPr>
+        <w:rFonts w:ascii="Wingdings" w:hAnsi="Wingdings" w:hint="default"/>
+      </w:rPr>
+    </w:lvl>
+    <w:lvl w:ilvl="3" w:tplc="040C0001" w:tentative="1">
+      <w:start w:val="1"/>
+      <w:numFmt w:val="bullet"/>
+      <w:lvlText w:val=""/>
+      <w:lvlJc w:val="left"/>
+      <w:pPr>
+        <w:ind w:left="2880" w:hanging="360"/>
+      </w:pPr>
+      <w:rPr>
+        <w:rFonts w:ascii="Symbol" w:hAnsi="Symbol" w:hint="default"/>
+      </w:rPr>
+    </w:lvl>
+    <w:lvl w:ilvl="4" w:tplc="040C0003" w:tentative="1">
+      <w:start w:val="1"/>
+      <w:numFmt w:val="bullet"/>
+      <w:lvlText w:val="o"/>
+      <w:lvlJc w:val="left"/>
+      <w:pPr>
+        <w:ind w:left="3600" w:hanging="360"/>
+      </w:pPr>
+      <w:rPr>
+        <w:rFonts w:ascii="Courier New" w:hAnsi="Courier New" w:cs="Courier New" w:hint="default"/>
+      </w:rPr>
+    </w:lvl>
+    <w:lvl w:ilvl="5" w:tplc="040C0005" w:tentative="1">
+      <w:start w:val="1"/>
+      <w:numFmt w:val="bullet"/>
+      <w:lvlText w:val=""/>
+      <w:lvlJc w:val="left"/>
+      <w:pPr>
+        <w:ind w:left="4320" w:hanging="360"/>
+      </w:pPr>
+      <w:rPr>
+        <w:rFonts w:ascii="Wingdings" w:hAnsi="Wingdings" w:hint="default"/>
+      </w:rPr>
+    </w:lvl>
+    <w:lvl w:ilvl="6" w:tplc="040C0001" w:tentative="1">
+      <w:start w:val="1"/>
+      <w:numFmt w:val="bullet"/>
+      <w:lvlText w:val=""/>
+      <w:lvlJc w:val="left"/>
+      <w:pPr>
+        <w:ind w:left="5040" w:hanging="360"/>
+      </w:pPr>
+      <w:rPr>
+        <w:rFonts w:ascii="Symbol" w:hAnsi="Symbol" w:hint="default"/>
+      </w:rPr>
+    </w:lvl>
+    <w:lvl w:ilvl="7" w:tplc="040C0003" w:tentative="1">
+      <w:start w:val="1"/>
+      <w:numFmt w:val="bullet"/>
+      <w:lvlText w:val="o"/>
+      <w:lvlJc w:val="left"/>
+      <w:pPr>
+        <w:ind w:left="5760" w:hanging="360"/>
+      </w:pPr>
+      <w:rPr>
+        <w:rFonts w:ascii="Courier New" w:hAnsi="Courier New" w:cs="Courier New" w:hint="default"/>
+      </w:rPr>
+    </w:lvl>
+    <w:lvl w:ilvl="8" w:tplc="040C0005" w:tentative="1">
+      <w:start w:val="1"/>
+      <w:numFmt w:val="bullet"/>
+      <w:lvlText w:val=""/>
+      <w:lvlJc w:val="left"/>
+      <w:pPr>
+        <w:ind w:left="6480" w:hanging="360"/>
+      </w:pPr>
+      <w:rPr>
+        <w:rFonts w:ascii="Wingdings" w:hAnsi="Wingdings" w:hint="default"/>
+      </w:rPr>
+    </w:lvl>
+  </w:abstractNum>
+  <w:abstractNum w:abstractNumId="12" w15:restartNumberingAfterBreak="0">
     <w:nsid w:val="46D52745"/>
     <w:multiLevelType w:val="hybridMultilevel"/>
     <w:tmpl w:val="09D48456"/>
@@ -6728,7 +7163,7 @@
       </w:pPr>
     </w:lvl>
   </w:abstractNum>
-  <w:abstractNum w:abstractNumId="12" w15:restartNumberingAfterBreak="0">
+  <w:abstractNum w:abstractNumId="13" w15:restartNumberingAfterBreak="0">
     <w:nsid w:val="4714203B"/>
     <w:multiLevelType w:val="hybridMultilevel"/>
     <w:tmpl w:val="874266BE"/>
@@ -6817,7 +7252,7 @@
       </w:pPr>
     </w:lvl>
   </w:abstractNum>
-  <w:abstractNum w:abstractNumId="13" w15:restartNumberingAfterBreak="0">
+  <w:abstractNum w:abstractNumId="14" w15:restartNumberingAfterBreak="0">
     <w:nsid w:val="4DF21101"/>
     <w:multiLevelType w:val="hybridMultilevel"/>
     <w:tmpl w:val="E50A2D48"/>
@@ -6906,7 +7341,7 @@
       </w:pPr>
     </w:lvl>
   </w:abstractNum>
-  <w:abstractNum w:abstractNumId="14" w15:restartNumberingAfterBreak="0">
+  <w:abstractNum w:abstractNumId="15" w15:restartNumberingAfterBreak="0">
     <w:nsid w:val="78CE50C1"/>
     <w:multiLevelType w:val="hybridMultilevel"/>
     <w:tmpl w:val="7B248126"/>
@@ -7019,7 +7454,7 @@
       </w:rPr>
     </w:lvl>
   </w:abstractNum>
-  <w:abstractNum w:abstractNumId="15" w15:restartNumberingAfterBreak="0">
+  <w:abstractNum w:abstractNumId="16" w15:restartNumberingAfterBreak="0">
     <w:nsid w:val="799757A5"/>
     <w:multiLevelType w:val="hybridMultilevel"/>
     <w:tmpl w:val="2CC28CBA"/>
@@ -7132,7 +7567,7 @@
       </w:rPr>
     </w:lvl>
   </w:abstractNum>
-  <w:abstractNum w:abstractNumId="16" w15:restartNumberingAfterBreak="0">
+  <w:abstractNum w:abstractNumId="17" w15:restartNumberingAfterBreak="0">
     <w:nsid w:val="7C7D1D60"/>
     <w:multiLevelType w:val="hybridMultilevel"/>
     <w:tmpl w:val="455E7C28"/>
@@ -7245,7 +7680,7 @@
       </w:rPr>
     </w:lvl>
   </w:abstractNum>
-  <w:abstractNum w:abstractNumId="17" w15:restartNumberingAfterBreak="0">
+  <w:abstractNum w:abstractNumId="18" w15:restartNumberingAfterBreak="0">
     <w:nsid w:val="7E543DDC"/>
     <w:multiLevelType w:val="hybridMultilevel"/>
     <w:tmpl w:val="CB2026D4"/>
@@ -7359,10 +7794,10 @@
     </w:lvl>
   </w:abstractNum>
   <w:num w:numId="1">
-    <w:abstractNumId w:val="12"/>
+    <w:abstractNumId w:val="13"/>
   </w:num>
   <w:num w:numId="2">
-    <w:abstractNumId w:val="13"/>
+    <w:abstractNumId w:val="14"/>
   </w:num>
   <w:num w:numId="3">
     <w:abstractNumId w:val="8"/>
@@ -7377,7 +7812,7 @@
     <w:abstractNumId w:val="9"/>
   </w:num>
   <w:num w:numId="7">
-    <w:abstractNumId w:val="17"/>
+    <w:abstractNumId w:val="18"/>
   </w:num>
   <w:num w:numId="8">
     <w:abstractNumId w:val="1"/>
@@ -7386,13 +7821,13 @@
     <w:abstractNumId w:val="0"/>
   </w:num>
   <w:num w:numId="10">
-    <w:abstractNumId w:val="15"/>
+    <w:abstractNumId w:val="16"/>
   </w:num>
   <w:num w:numId="11">
     <w:abstractNumId w:val="2"/>
   </w:num>
   <w:num w:numId="12">
-    <w:abstractNumId w:val="16"/>
+    <w:abstractNumId w:val="17"/>
   </w:num>
   <w:num w:numId="13">
     <w:abstractNumId w:val="10"/>
@@ -7407,9 +7842,12 @@
     <w:abstractNumId w:val="4"/>
   </w:num>
   <w:num w:numId="17">
-    <w:abstractNumId w:val="14"/>
+    <w:abstractNumId w:val="15"/>
   </w:num>
   <w:num w:numId="18">
+    <w:abstractNumId w:val="12"/>
+  </w:num>
+  <w:num w:numId="19">
     <w:abstractNumId w:val="11"/>
   </w:num>
 </w:numbering>
@@ -8253,7 +8691,7 @@
 </file>
 
 <file path=customXml/itemProps1.xml><?xml version="1.0" encoding="utf-8"?>
-<ds:datastoreItem xmlns:ds="http://schemas.openxmlformats.org/officeDocument/2006/customXml" ds:itemID="{CA7127A0-480E-48CD-A53D-450BB5A7881B}">
+<ds:datastoreItem xmlns:ds="http://schemas.openxmlformats.org/officeDocument/2006/customXml" ds:itemID="{943F5AB7-780E-4269-AC81-6984F2F68B60}">
   <ds:schemaRefs>
     <ds:schemaRef ds:uri="http://schemas.openxmlformats.org/officeDocument/2006/bibliography"/>
   </ds:schemaRefs>

</xml_diff>